<commit_message>
har skrevet litt påå solution
</commit_message>
<xml_diff>
--- a/The Solution.docx
+++ b/The Solution.docx
@@ -1,6 +1,6 @@
 
 <file path=word/document.xml><?xml version="1.0" encoding="utf-8"?>
-<w:document xmlns:wpc="http://schemas.microsoft.com/office/word/2010/wordprocessingCanvas" xmlns:cx="http://schemas.microsoft.com/office/drawing/2014/chartex" xmlns:cx1="http://schemas.microsoft.com/office/drawing/2015/9/8/chartex" xmlns:cx2="http://schemas.microsoft.com/office/drawing/2015/10/21/chartex" xmlns:cx3="http://schemas.microsoft.com/office/drawing/2016/5/9/chartex" xmlns:cx4="http://schemas.microsoft.com/office/drawing/2016/5/10/chartex" xmlns:cx5="http://schemas.microsoft.com/office/drawing/2016/5/11/chartex" xmlns:cx6="http://schemas.microsoft.com/office/drawing/2016/5/12/chartex" xmlns:cx7="http://schemas.microsoft.com/office/drawing/2016/5/13/chartex" xmlns:cx8="http://schemas.microsoft.com/office/drawing/2016/5/14/chartex" xmlns:mc="http://schemas.openxmlformats.org/markup-compatibility/2006" xmlns:aink="http://schemas.microsoft.com/office/drawing/2016/ink" xmlns:am3d="http://schemas.microsoft.com/office/drawing/2017/model3d" xmlns:o="urn:schemas-microsoft-com:office:office" xmlns:r="http://schemas.openxmlformats.org/officeDocument/2006/relationships" xmlns:m="http://schemas.openxmlformats.org/officeDocument/2006/math" xmlns:v="urn:schemas-microsoft-com:vml" xmlns:wp14="http://schemas.microsoft.com/office/word/2010/wordprocessingDrawing" xmlns:wp="http://schemas.openxmlformats.org/drawingml/2006/wordprocessingDrawing" xmlns:w10="urn:schemas-microsoft-com:office:word" xmlns:w="http://schemas.openxmlformats.org/wordprocessingml/2006/main" xmlns:w14="http://schemas.microsoft.com/office/word/2010/wordml" xmlns:w15="http://schemas.microsoft.com/office/word/2012/wordml" xmlns:w16cid="http://schemas.microsoft.com/office/word/2016/wordml/cid" xmlns:w16se="http://schemas.microsoft.com/office/word/2015/wordml/symex" xmlns:wpg="http://schemas.microsoft.com/office/word/2010/wordprocessingGroup" xmlns:wpi="http://schemas.microsoft.com/office/word/2010/wordprocessingInk" xmlns:wne="http://schemas.microsoft.com/office/word/2006/wordml" xmlns:wps="http://schemas.microsoft.com/office/word/2010/wordprocessingShape" mc:Ignorable="w14 w15 w16se w16cid wp14">
+<w:document xmlns:wpc="http://schemas.microsoft.com/office/word/2010/wordprocessingCanvas" xmlns:mc="http://schemas.openxmlformats.org/markup-compatibility/2006" xmlns:o="urn:schemas-microsoft-com:office:office" xmlns:r="http://schemas.openxmlformats.org/officeDocument/2006/relationships" xmlns:m="http://schemas.openxmlformats.org/officeDocument/2006/math" xmlns:v="urn:schemas-microsoft-com:vml" xmlns:wp14="http://schemas.microsoft.com/office/word/2010/wordprocessingDrawing" xmlns:wp="http://schemas.openxmlformats.org/drawingml/2006/wordprocessingDrawing" xmlns:w10="urn:schemas-microsoft-com:office:word" xmlns:w="http://schemas.openxmlformats.org/wordprocessingml/2006/main" xmlns:w14="http://schemas.microsoft.com/office/word/2010/wordml" xmlns:w15="http://schemas.microsoft.com/office/word/2012/wordml" xmlns:wpg="http://schemas.microsoft.com/office/word/2010/wordprocessingGroup" xmlns:wpi="http://schemas.microsoft.com/office/word/2010/wordprocessingInk" xmlns:wne="http://schemas.microsoft.com/office/word/2006/wordml" xmlns:wps="http://schemas.microsoft.com/office/word/2010/wordprocessingShape" mc:Ignorable="w14 w15 wp14">
   <w:body>
     <w:p>
       <w:pPr>
@@ -138,8 +138,360 @@
           <w:sz w:val="28"/>
           <w:szCs w:val="28"/>
         </w:rPr>
-        <w:t xml:space="preserve">epileptikere møter når de er på nett. // mer Om utvidelsen </w:t>
-      </w:r>
+        <w:t>epileptikere møter når de e</w:t>
+      </w:r>
+      <w:r>
+        <w:rPr>
+          <w:rFonts w:cstheme="minorHAnsi"/>
+          <w:sz w:val="28"/>
+          <w:szCs w:val="28"/>
+        </w:rPr>
+        <w:t xml:space="preserve">r på nett. // mer Om utvidelsen. Denne utvidelsen skal hjelpe disse gruppe menneskene vet at funksjonalitetene blir lettere. </w:t>
+      </w:r>
+      <w:r>
+        <w:rPr>
+          <w:rFonts w:cstheme="minorHAnsi"/>
+          <w:sz w:val="28"/>
+          <w:szCs w:val="28"/>
+        </w:rPr>
+        <w:t xml:space="preserve">Ved vår utvidelse skal de fargeblinde ha det lettere med å skille farger i nettleseren. Vi skal dermed lansere en utvidelse som skal justere farger. I tillegg skal vår utvidelse hjelpe de fargeblinde med å skille fargekombinasjoner de vanligvis ville hatt trøbbel med å skille mellom rødt og grønt. </w:t>
+      </w:r>
+    </w:p>
+    <w:p>
+      <w:pPr>
+        <w:rPr>
+          <w:rFonts w:cstheme="minorHAnsi"/>
+          <w:sz w:val="28"/>
+          <w:szCs w:val="28"/>
+        </w:rPr>
+      </w:pPr>
+    </w:p>
+    <w:p>
+      <w:pPr>
+        <w:rPr>
+          <w:rFonts w:cstheme="minorHAnsi"/>
+          <w:sz w:val="28"/>
+          <w:szCs w:val="28"/>
+        </w:rPr>
+      </w:pPr>
+    </w:p>
+    <w:p>
+      <w:pPr>
+        <w:rPr>
+          <w:rFonts w:cstheme="minorHAnsi"/>
+          <w:sz w:val="28"/>
+          <w:szCs w:val="28"/>
+        </w:rPr>
+      </w:pPr>
+      <w:r>
+        <w:rPr>
+          <w:noProof/>
+          <w:lang w:eastAsia="nb-NO"/>
+        </w:rPr>
+        <w:drawing>
+          <wp:inline distT="0" distB="0" distL="0" distR="0" wp14:anchorId="549C7018" wp14:editId="10852FF9">
+            <wp:extent cx="4495800" cy="2904490"/>
+            <wp:effectExtent l="0" t="0" r="0" b="0"/>
+            <wp:docPr id="1" name="Bilde 1" descr="http://dbstatic.no/61065832.jpg?imageId=61065832&amp;x=0&amp;y=0&amp;cropw=100&amp;croph=100&amp;width=1024&amp;height=916"/>
+            <wp:cNvGraphicFramePr>
+              <a:graphicFrameLocks xmlns:a="http://schemas.openxmlformats.org/drawingml/2006/main" noChangeAspect="1"/>
+            </wp:cNvGraphicFramePr>
+            <a:graphic xmlns:a="http://schemas.openxmlformats.org/drawingml/2006/main">
+              <a:graphicData uri="http://schemas.openxmlformats.org/drawingml/2006/picture">
+                <pic:pic xmlns:pic="http://schemas.openxmlformats.org/drawingml/2006/picture">
+                  <pic:nvPicPr>
+                    <pic:cNvPr id="0" name="Picture 1" descr="http://dbstatic.no/61065832.jpg?imageId=61065832&amp;x=0&amp;y=0&amp;cropw=100&amp;croph=100&amp;width=1024&amp;height=916"/>
+                    <pic:cNvPicPr>
+                      <a:picLocks noChangeAspect="1" noChangeArrowheads="1"/>
+                    </pic:cNvPicPr>
+                  </pic:nvPicPr>
+                  <pic:blipFill>
+                    <a:blip r:embed="rId4">
+                      <a:extLst>
+                        <a:ext uri="{28A0092B-C50C-407E-A947-70E740481C1C}">
+                          <a14:useLocalDpi xmlns:a14="http://schemas.microsoft.com/office/drawing/2010/main" val="0"/>
+                        </a:ext>
+                      </a:extLst>
+                    </a:blip>
+                    <a:srcRect/>
+                    <a:stretch>
+                      <a:fillRect/>
+                    </a:stretch>
+                  </pic:blipFill>
+                  <pic:spPr bwMode="auto">
+                    <a:xfrm>
+                      <a:off x="0" y="0"/>
+                      <a:ext cx="4514466" cy="2916549"/>
+                    </a:xfrm>
+                    <a:prstGeom prst="rect">
+                      <a:avLst/>
+                    </a:prstGeom>
+                    <a:noFill/>
+                    <a:ln>
+                      <a:noFill/>
+                    </a:ln>
+                  </pic:spPr>
+                </pic:pic>
+              </a:graphicData>
+            </a:graphic>
+          </wp:inline>
+        </w:drawing>
+      </w:r>
+    </w:p>
+    <w:p>
+      <w:pPr>
+        <w:rPr>
+          <w:rFonts w:cstheme="minorHAnsi"/>
+          <w:sz w:val="28"/>
+          <w:szCs w:val="28"/>
+        </w:rPr>
+      </w:pPr>
+      <w:r>
+        <w:rPr>
+          <w:rFonts w:cstheme="minorHAnsi"/>
+          <w:sz w:val="28"/>
+          <w:szCs w:val="28"/>
+        </w:rPr>
+        <w:t>Det er et enkelt oppsett ved at man velger radene der stjernene er minst synlige og samtidig justerer skyvebryteren til enkeltindividet ser dem optimalt.</w:t>
+      </w:r>
+      <w:r>
+        <w:rPr>
+          <w:rFonts w:cstheme="minorHAnsi"/>
+          <w:sz w:val="28"/>
+          <w:szCs w:val="28"/>
+        </w:rPr>
+        <w:t xml:space="preserve"> Det positive men en slik funksjonalitet/innstilling er at dette skjer lokalt i nettleseren, og det er ikke nødvendig å laste inn bildene på nytt når man slår av og på utvidelsen.  </w:t>
+      </w:r>
+    </w:p>
+    <w:p>
+      <w:pPr>
+        <w:rPr>
+          <w:rFonts w:cstheme="minorHAnsi"/>
+          <w:sz w:val="28"/>
+          <w:szCs w:val="28"/>
+        </w:rPr>
+      </w:pPr>
+      <w:r>
+        <w:rPr>
+          <w:rFonts w:cstheme="minorHAnsi"/>
+          <w:sz w:val="28"/>
+          <w:szCs w:val="28"/>
+        </w:rPr>
+        <w:t xml:space="preserve">Denne utvidelsen skal også bidra til at de med diagnosen epilepsi også skal ha en </w:t>
+      </w:r>
+      <w:r>
+        <w:rPr>
+          <w:rFonts w:cstheme="minorHAnsi"/>
+          <w:sz w:val="28"/>
+          <w:szCs w:val="28"/>
+        </w:rPr>
+        <w:t>trygg bruker</w:t>
+      </w:r>
+      <w:r>
+        <w:rPr>
+          <w:rFonts w:cstheme="minorHAnsi"/>
+          <w:sz w:val="28"/>
+          <w:szCs w:val="28"/>
+        </w:rPr>
+        <w:t xml:space="preserve">følelse på nett. Dette skal skje ved at vi </w:t>
+      </w:r>
+      <w:r>
+        <w:rPr>
+          <w:rFonts w:cstheme="minorHAnsi"/>
+          <w:sz w:val="28"/>
+          <w:szCs w:val="28"/>
+        </w:rPr>
+        <w:t xml:space="preserve">sperrer unødvendige </w:t>
+      </w:r>
+      <w:r>
+        <w:rPr>
+          <w:rFonts w:cstheme="minorHAnsi"/>
+          <w:sz w:val="28"/>
+          <w:szCs w:val="28"/>
+        </w:rPr>
+        <w:lastRenderedPageBreak/>
+        <w:t xml:space="preserve">reklamer og tekst fra nettsiden. </w:t>
+      </w:r>
+      <w:r>
+        <w:rPr>
+          <w:rFonts w:cstheme="minorHAnsi"/>
+          <w:sz w:val="28"/>
+          <w:szCs w:val="28"/>
+        </w:rPr>
+        <w:t xml:space="preserve">//Har skrevet om </w:t>
+      </w:r>
+      <w:proofErr w:type="spellStart"/>
+      <w:r>
+        <w:rPr>
+          <w:rFonts w:cstheme="minorHAnsi"/>
+          <w:sz w:val="28"/>
+          <w:szCs w:val="28"/>
+        </w:rPr>
+        <w:t>solution</w:t>
+      </w:r>
+      <w:proofErr w:type="spellEnd"/>
+      <w:r>
+        <w:rPr>
+          <w:rFonts w:cstheme="minorHAnsi"/>
+          <w:sz w:val="28"/>
+          <w:szCs w:val="28"/>
+        </w:rPr>
+        <w:t xml:space="preserve">, men lurer på om vi skal ha noen om dysleksi </w:t>
+      </w:r>
+      <w:proofErr w:type="spellStart"/>
+      <w:r>
+        <w:rPr>
+          <w:rFonts w:cstheme="minorHAnsi"/>
+          <w:sz w:val="28"/>
+          <w:szCs w:val="28"/>
+        </w:rPr>
+        <w:t>elr</w:t>
+      </w:r>
+      <w:proofErr w:type="spellEnd"/>
+      <w:r>
+        <w:rPr>
+          <w:rFonts w:cstheme="minorHAnsi"/>
+          <w:sz w:val="28"/>
+          <w:szCs w:val="28"/>
+        </w:rPr>
+        <w:t xml:space="preserve"> ikke</w:t>
+      </w:r>
+      <w:bookmarkStart w:id="0" w:name="_GoBack"/>
+      <w:bookmarkEnd w:id="0"/>
+    </w:p>
+    <w:p>
+      <w:pPr>
+        <w:rPr>
+          <w:rFonts w:cstheme="minorHAnsi"/>
+          <w:sz w:val="28"/>
+          <w:szCs w:val="28"/>
+        </w:rPr>
+      </w:pPr>
+    </w:p>
+    <w:p>
+      <w:pPr>
+        <w:rPr>
+          <w:rFonts w:cstheme="minorHAnsi"/>
+          <w:sz w:val="28"/>
+          <w:szCs w:val="28"/>
+        </w:rPr>
+      </w:pPr>
+    </w:p>
+    <w:p>
+      <w:pPr>
+        <w:rPr>
+          <w:rFonts w:cstheme="minorHAnsi"/>
+          <w:sz w:val="28"/>
+          <w:szCs w:val="28"/>
+        </w:rPr>
+      </w:pPr>
+    </w:p>
+    <w:p>
+      <w:pPr>
+        <w:rPr>
+          <w:rFonts w:cstheme="minorHAnsi"/>
+          <w:sz w:val="28"/>
+          <w:szCs w:val="28"/>
+        </w:rPr>
+      </w:pPr>
+    </w:p>
+    <w:p>
+      <w:pPr>
+        <w:rPr>
+          <w:rFonts w:cstheme="minorHAnsi"/>
+          <w:sz w:val="28"/>
+          <w:szCs w:val="28"/>
+        </w:rPr>
+      </w:pPr>
+    </w:p>
+    <w:p>
+      <w:pPr>
+        <w:rPr>
+          <w:rFonts w:cstheme="minorHAnsi"/>
+          <w:sz w:val="28"/>
+          <w:szCs w:val="28"/>
+        </w:rPr>
+      </w:pPr>
+    </w:p>
+    <w:p>
+      <w:pPr>
+        <w:rPr>
+          <w:rFonts w:cstheme="minorHAnsi"/>
+          <w:sz w:val="28"/>
+          <w:szCs w:val="28"/>
+        </w:rPr>
+      </w:pPr>
+    </w:p>
+    <w:p>
+      <w:pPr>
+        <w:rPr>
+          <w:rFonts w:cstheme="minorHAnsi"/>
+          <w:sz w:val="28"/>
+          <w:szCs w:val="28"/>
+        </w:rPr>
+      </w:pPr>
+    </w:p>
+    <w:p>
+      <w:pPr>
+        <w:rPr>
+          <w:rFonts w:cstheme="minorHAnsi"/>
+          <w:sz w:val="28"/>
+          <w:szCs w:val="28"/>
+        </w:rPr>
+      </w:pPr>
+      <w:r>
+        <w:rPr>
+          <w:rFonts w:cstheme="minorHAnsi"/>
+          <w:sz w:val="28"/>
+          <w:szCs w:val="28"/>
+        </w:rPr>
+        <w:t xml:space="preserve">Innstillinger som tilrettelegger en </w:t>
+      </w:r>
+      <w:proofErr w:type="spellStart"/>
+      <w:r>
+        <w:rPr>
+          <w:rFonts w:cstheme="minorHAnsi"/>
+          <w:sz w:val="28"/>
+          <w:szCs w:val="28"/>
+        </w:rPr>
+        <w:t>epleptiker</w:t>
+      </w:r>
+      <w:proofErr w:type="spellEnd"/>
+      <w:r>
+        <w:rPr>
+          <w:rFonts w:cstheme="minorHAnsi"/>
+          <w:sz w:val="28"/>
+          <w:szCs w:val="28"/>
+        </w:rPr>
+        <w:t xml:space="preserve"> kan surfe på nettet trygt uten å </w:t>
+      </w:r>
+      <w:proofErr w:type="gramStart"/>
+      <w:r>
+        <w:rPr>
+          <w:rFonts w:cstheme="minorHAnsi"/>
+          <w:sz w:val="28"/>
+          <w:szCs w:val="28"/>
+        </w:rPr>
+        <w:t>være</w:t>
+      </w:r>
+      <w:proofErr w:type="gramEnd"/>
+      <w:r>
+        <w:rPr>
+          <w:rFonts w:cstheme="minorHAnsi"/>
+          <w:sz w:val="28"/>
+          <w:szCs w:val="28"/>
+        </w:rPr>
+        <w:t xml:space="preserve"> bekymret</w:t>
+      </w:r>
+    </w:p>
+    <w:p>
+      <w:pPr>
+        <w:rPr>
+          <w:rFonts w:cstheme="minorHAnsi"/>
+          <w:sz w:val="28"/>
+          <w:szCs w:val="28"/>
+        </w:rPr>
+      </w:pPr>
     </w:p>
     <w:p>
       <w:pPr>
@@ -391,6 +743,7 @@
           <w:sz w:val="28"/>
           <w:szCs w:val="28"/>
         </w:rPr>
+        <w:lastRenderedPageBreak/>
         <w:t>for fargeblinde er vår løsning å endre</w:t>
       </w:r>
       <w:r>
@@ -523,8 +876,6 @@
           <w:sz w:val="24"/>
         </w:rPr>
       </w:pPr>
-      <w:bookmarkStart w:id="0" w:name="_GoBack"/>
-      <w:bookmarkEnd w:id="0"/>
     </w:p>
     <w:sectPr>
       <w:pgSz w:w="11906" w:h="16838"/>
@@ -537,7 +888,7 @@
 </file>
 
 <file path=word/styles.xml><?xml version="1.0" encoding="utf-8"?>
-<w:styles xmlns:mc="http://schemas.openxmlformats.org/markup-compatibility/2006" xmlns:r="http://schemas.openxmlformats.org/officeDocument/2006/relationships" xmlns:w="http://schemas.openxmlformats.org/wordprocessingml/2006/main" xmlns:w14="http://schemas.microsoft.com/office/word/2010/wordml" xmlns:w15="http://schemas.microsoft.com/office/word/2012/wordml" xmlns:w16cid="http://schemas.microsoft.com/office/word/2016/wordml/cid" xmlns:w16se="http://schemas.microsoft.com/office/word/2015/wordml/symex" mc:Ignorable="w14 w15 w16se w16cid">
+<w:styles xmlns:mc="http://schemas.openxmlformats.org/markup-compatibility/2006" xmlns:r="http://schemas.openxmlformats.org/officeDocument/2006/relationships" xmlns:w="http://schemas.openxmlformats.org/wordprocessingml/2006/main" xmlns:w14="http://schemas.microsoft.com/office/word/2010/wordml" xmlns:w15="http://schemas.microsoft.com/office/word/2012/wordml" mc:Ignorable="w14 w15">
   <w:docDefaults>
     <w:rPrDefault>
       <w:rPr>
@@ -553,7 +904,7 @@
       </w:pPr>
     </w:pPrDefault>
   </w:docDefaults>
-  <w:latentStyles w:defLockedState="0" w:defUIPriority="99" w:defSemiHidden="0" w:defUnhideWhenUsed="0" w:defQFormat="0" w:count="375">
+  <w:latentStyles w:defLockedState="0" w:defUIPriority="99" w:defSemiHidden="0" w:defUnhideWhenUsed="0" w:defQFormat="0" w:count="371">
     <w:lsdException w:name="Normal" w:uiPriority="0" w:qFormat="1"/>
     <w:lsdException w:name="heading 1" w:uiPriority="9" w:qFormat="1"/>
     <w:lsdException w:name="heading 2" w:semiHidden="1" w:uiPriority="9" w:unhideWhenUsed="1" w:qFormat="1"/>
@@ -925,10 +1276,6 @@
     <w:lsdException w:name="List Table 5 Dark Accent 6" w:uiPriority="50"/>
     <w:lsdException w:name="List Table 6 Colorful Accent 6" w:uiPriority="51"/>
     <w:lsdException w:name="List Table 7 Colorful Accent 6" w:uiPriority="52"/>
-    <w:lsdException w:name="Mention" w:semiHidden="1" w:unhideWhenUsed="1"/>
-    <w:lsdException w:name="Smart Hyperlink" w:semiHidden="1" w:unhideWhenUsed="1"/>
-    <w:lsdException w:name="Hashtag" w:semiHidden="1" w:unhideWhenUsed="1"/>
-    <w:lsdException w:name="Unresolved Mention" w:semiHidden="1" w:unhideWhenUsed="1"/>
   </w:latentStyles>
   <w:style w:type="paragraph" w:default="1" w:styleId="Normal">
     <w:name w:val="Normal"/>

</xml_diff>

<commit_message>
Revert "Merge branch 'master' of https://github.com/AAwesim/FP"
This reverts commit 5082106699790f1e6a8cb3d158d6f64569267ccd, reversing
changes made to fe0191fa262539d64ee04a1cd239b63eec0593c1.
</commit_message>
<xml_diff>
--- a/The Solution.docx
+++ b/The Solution.docx
@@ -13,8 +13,42 @@
           <w:szCs w:val="28"/>
         </w:rPr>
       </w:pPr>
-      <w:bookmarkStart w:id="0" w:name="_GoBack"/>
-      <w:bookmarkEnd w:id="0"/>
+    </w:p>
+    <w:p>
+      <w:pPr>
+        <w:tabs>
+          <w:tab w:val="left" w:pos="2445"/>
+        </w:tabs>
+        <w:rPr>
+          <w:rFonts w:cstheme="minorHAnsi"/>
+          <w:sz w:val="28"/>
+          <w:szCs w:val="28"/>
+        </w:rPr>
+      </w:pPr>
+    </w:p>
+    <w:p>
+      <w:pPr>
+        <w:tabs>
+          <w:tab w:val="left" w:pos="2445"/>
+        </w:tabs>
+        <w:rPr>
+          <w:rFonts w:cstheme="minorHAnsi"/>
+          <w:sz w:val="28"/>
+          <w:szCs w:val="28"/>
+        </w:rPr>
+      </w:pPr>
+    </w:p>
+    <w:p>
+      <w:pPr>
+        <w:tabs>
+          <w:tab w:val="left" w:pos="2445"/>
+        </w:tabs>
+        <w:rPr>
+          <w:rFonts w:cstheme="minorHAnsi"/>
+          <w:sz w:val="28"/>
+          <w:szCs w:val="28"/>
+        </w:rPr>
+      </w:pPr>
       <w:r>
         <w:rPr>
           <w:rFonts w:cstheme="minorHAnsi"/>
@@ -104,291 +138,8 @@
           <w:sz w:val="28"/>
           <w:szCs w:val="28"/>
         </w:rPr>
-        <w:t>epileptikere møter når de e</w:t>
-      </w:r>
-      <w:r>
-        <w:rPr>
-          <w:rFonts w:cstheme="minorHAnsi"/>
-          <w:sz w:val="28"/>
-          <w:szCs w:val="28"/>
-        </w:rPr>
-        <w:t xml:space="preserve">r på nett. Denne utvidelsen skal hjelpe </w:t>
-      </w:r>
-      <w:r>
-        <w:rPr>
-          <w:rFonts w:cstheme="minorHAnsi"/>
-          <w:sz w:val="28"/>
-          <w:szCs w:val="28"/>
-        </w:rPr>
-        <w:t xml:space="preserve">disse </w:t>
-      </w:r>
-      <w:r>
-        <w:rPr>
-          <w:rFonts w:cstheme="minorHAnsi"/>
-          <w:sz w:val="28"/>
-          <w:szCs w:val="28"/>
-        </w:rPr>
-        <w:t xml:space="preserve">menneskene. </w:t>
-      </w:r>
-      <w:r>
-        <w:rPr>
-          <w:rFonts w:cstheme="minorHAnsi"/>
-          <w:sz w:val="28"/>
-          <w:szCs w:val="28"/>
-        </w:rPr>
-        <w:t>Ved vår utvidelse skal de fargeblinde ha det lettere med å skille farger i nettleseren. Vi skal dermed lansere en utvidelse som skal justere farger. I tillegg skal vår utvidelse hjelpe de fargeblinde med å skille fargekombinasjoner de vanligvis ville hatt trøbbel med å skille</w:t>
-      </w:r>
-      <w:r>
-        <w:rPr>
-          <w:rFonts w:cstheme="minorHAnsi"/>
-          <w:sz w:val="28"/>
-          <w:szCs w:val="28"/>
-        </w:rPr>
-        <w:t xml:space="preserve"> mellom</w:t>
-      </w:r>
-      <w:r>
-        <w:rPr>
-          <w:rFonts w:cstheme="minorHAnsi"/>
-          <w:sz w:val="28"/>
-          <w:szCs w:val="28"/>
-        </w:rPr>
-        <w:t xml:space="preserve">. </w:t>
-      </w:r>
-    </w:p>
-    <w:p>
-      <w:pPr>
-        <w:rPr>
-          <w:rFonts w:cstheme="minorHAnsi"/>
-          <w:sz w:val="28"/>
-          <w:szCs w:val="28"/>
-        </w:rPr>
-      </w:pPr>
-    </w:p>
-    <w:p>
-      <w:pPr>
-        <w:rPr>
-          <w:rFonts w:cstheme="minorHAnsi"/>
-          <w:sz w:val="28"/>
-          <w:szCs w:val="28"/>
-        </w:rPr>
-      </w:pPr>
-      <w:r>
-        <w:rPr>
-          <w:noProof/>
-          <w:lang w:eastAsia="nb-NO"/>
-        </w:rPr>
-        <w:drawing>
-          <wp:inline distT="0" distB="0" distL="0" distR="0" wp14:anchorId="549C7018" wp14:editId="10852FF9">
-            <wp:extent cx="4495800" cy="2904490"/>
-            <wp:effectExtent l="0" t="0" r="0" b="0"/>
-            <wp:docPr id="1" name="Bilde 1" descr="http://dbstatic.no/61065832.jpg?imageId=61065832&amp;x=0&amp;y=0&amp;cropw=100&amp;croph=100&amp;width=1024&amp;height=916"/>
-            <wp:cNvGraphicFramePr>
-              <a:graphicFrameLocks xmlns:a="http://schemas.openxmlformats.org/drawingml/2006/main" noChangeAspect="1"/>
-            </wp:cNvGraphicFramePr>
-            <a:graphic xmlns:a="http://schemas.openxmlformats.org/drawingml/2006/main">
-              <a:graphicData uri="http://schemas.openxmlformats.org/drawingml/2006/picture">
-                <pic:pic xmlns:pic="http://schemas.openxmlformats.org/drawingml/2006/picture">
-                  <pic:nvPicPr>
-                    <pic:cNvPr id="0" name="Picture 1" descr="http://dbstatic.no/61065832.jpg?imageId=61065832&amp;x=0&amp;y=0&amp;cropw=100&amp;croph=100&amp;width=1024&amp;height=916"/>
-                    <pic:cNvPicPr>
-                      <a:picLocks noChangeAspect="1" noChangeArrowheads="1"/>
-                    </pic:cNvPicPr>
-                  </pic:nvPicPr>
-                  <pic:blipFill>
-                    <a:blip r:embed="rId4">
-                      <a:extLst>
-                        <a:ext uri="{28A0092B-C50C-407E-A947-70E740481C1C}">
-                          <a14:useLocalDpi xmlns:a14="http://schemas.microsoft.com/office/drawing/2010/main" val="0"/>
-                        </a:ext>
-                      </a:extLst>
-                    </a:blip>
-                    <a:srcRect/>
-                    <a:stretch>
-                      <a:fillRect/>
-                    </a:stretch>
-                  </pic:blipFill>
-                  <pic:spPr bwMode="auto">
-                    <a:xfrm>
-                      <a:off x="0" y="0"/>
-                      <a:ext cx="4514466" cy="2916549"/>
-                    </a:xfrm>
-                    <a:prstGeom prst="rect">
-                      <a:avLst/>
-                    </a:prstGeom>
-                    <a:noFill/>
-                    <a:ln>
-                      <a:noFill/>
-                    </a:ln>
-                  </pic:spPr>
-                </pic:pic>
-              </a:graphicData>
-            </a:graphic>
-          </wp:inline>
-        </w:drawing>
-      </w:r>
-    </w:p>
-    <w:p>
-      <w:pPr>
-        <w:rPr>
-          <w:rFonts w:cstheme="minorHAnsi"/>
-          <w:sz w:val="28"/>
-          <w:szCs w:val="28"/>
-        </w:rPr>
-      </w:pPr>
-      <w:r>
-        <w:rPr>
-          <w:rFonts w:cstheme="minorHAnsi"/>
-          <w:sz w:val="28"/>
-          <w:szCs w:val="28"/>
-        </w:rPr>
-        <w:t>Det er et enkelt oppsett ved at man velger radene der stjernene er minst synlige og samtidig justerer skyvebryteren til enkeltindividet ser dem optimalt.</w:t>
-      </w:r>
-      <w:r>
-        <w:rPr>
-          <w:rFonts w:cstheme="minorHAnsi"/>
-          <w:sz w:val="28"/>
-          <w:szCs w:val="28"/>
-        </w:rPr>
-        <w:t xml:space="preserve"> Det positive men en slik funksjonalitet/innstilling er at dette skjer lokalt i nettleseren, og det er ikke nødvendig å laste inn bildene på nytt når man slår av og på utvidelsen.  </w:t>
-      </w:r>
-    </w:p>
-    <w:p>
-      <w:pPr>
-        <w:rPr>
-          <w:rFonts w:cstheme="minorHAnsi"/>
-          <w:sz w:val="28"/>
-          <w:szCs w:val="28"/>
-        </w:rPr>
-      </w:pPr>
-      <w:r>
-        <w:rPr>
-          <w:rFonts w:cstheme="minorHAnsi"/>
-          <w:sz w:val="28"/>
-          <w:szCs w:val="28"/>
-        </w:rPr>
-        <w:t xml:space="preserve">Denne utvidelsen skal også bidra til at de med diagnosen epilepsi også skal ha en </w:t>
-      </w:r>
-      <w:r>
-        <w:rPr>
-          <w:rFonts w:cstheme="minorHAnsi"/>
-          <w:sz w:val="28"/>
-          <w:szCs w:val="28"/>
-        </w:rPr>
-        <w:t>trygg bruker</w:t>
-      </w:r>
-      <w:r>
-        <w:rPr>
-          <w:rFonts w:cstheme="minorHAnsi"/>
-          <w:sz w:val="28"/>
-          <w:szCs w:val="28"/>
-        </w:rPr>
-        <w:t xml:space="preserve">følelse på nett. Dette skal skje ved at vi </w:t>
-      </w:r>
-      <w:r>
-        <w:rPr>
-          <w:rFonts w:cstheme="minorHAnsi"/>
-          <w:sz w:val="28"/>
-          <w:szCs w:val="28"/>
-        </w:rPr>
-        <w:t xml:space="preserve">sperrer unødvendige reklamer og tekst fra nettsiden. </w:t>
-      </w:r>
-      <w:r>
-        <w:rPr>
-          <w:rFonts w:cstheme="minorHAnsi"/>
-          <w:sz w:val="28"/>
-          <w:szCs w:val="28"/>
-        </w:rPr>
-        <w:t xml:space="preserve">//Har skrevet om </w:t>
-      </w:r>
-      <w:proofErr w:type="spellStart"/>
-      <w:r>
-        <w:rPr>
-          <w:rFonts w:cstheme="minorHAnsi"/>
-          <w:sz w:val="28"/>
-          <w:szCs w:val="28"/>
-        </w:rPr>
-        <w:t>solution</w:t>
-      </w:r>
-      <w:proofErr w:type="spellEnd"/>
-      <w:r>
-        <w:rPr>
-          <w:rFonts w:cstheme="minorHAnsi"/>
-          <w:sz w:val="28"/>
-          <w:szCs w:val="28"/>
-        </w:rPr>
-        <w:t xml:space="preserve">, men lurer på om vi skal ha noen om dysleksi </w:t>
-      </w:r>
-      <w:proofErr w:type="spellStart"/>
-      <w:r>
-        <w:rPr>
-          <w:rFonts w:cstheme="minorHAnsi"/>
-          <w:sz w:val="28"/>
-          <w:szCs w:val="28"/>
-        </w:rPr>
-        <w:t>elr</w:t>
-      </w:r>
-      <w:proofErr w:type="spellEnd"/>
-      <w:r>
-        <w:rPr>
-          <w:rFonts w:cstheme="minorHAnsi"/>
-          <w:sz w:val="28"/>
-          <w:szCs w:val="28"/>
-        </w:rPr>
-        <w:t xml:space="preserve"> ikke</w:t>
-      </w:r>
-    </w:p>
-    <w:p>
-      <w:pPr>
-        <w:rPr>
-          <w:rFonts w:cstheme="minorHAnsi"/>
-          <w:sz w:val="28"/>
-          <w:szCs w:val="28"/>
-        </w:rPr>
-      </w:pPr>
-    </w:p>
-    <w:p>
-      <w:pPr>
-        <w:rPr>
-          <w:rFonts w:cstheme="minorHAnsi"/>
-          <w:sz w:val="28"/>
-          <w:szCs w:val="28"/>
-        </w:rPr>
-      </w:pPr>
-      <w:r>
-        <w:rPr>
-          <w:rFonts w:cstheme="minorHAnsi"/>
-          <w:sz w:val="28"/>
-          <w:szCs w:val="28"/>
-        </w:rPr>
-        <w:t xml:space="preserve">Innstillinger som tilrettelegger en </w:t>
-      </w:r>
-      <w:proofErr w:type="spellStart"/>
-      <w:r>
-        <w:rPr>
-          <w:rFonts w:cstheme="minorHAnsi"/>
-          <w:sz w:val="28"/>
-          <w:szCs w:val="28"/>
-        </w:rPr>
-        <w:t>epleptiker</w:t>
-      </w:r>
-      <w:proofErr w:type="spellEnd"/>
-      <w:r>
-        <w:rPr>
-          <w:rFonts w:cstheme="minorHAnsi"/>
-          <w:sz w:val="28"/>
-          <w:szCs w:val="28"/>
-        </w:rPr>
-        <w:t xml:space="preserve"> kan surfe på nettet trygt uten å være bekymret</w:t>
-      </w:r>
-    </w:p>
-    <w:p>
-      <w:pPr>
-        <w:rPr>
-          <w:rFonts w:cstheme="minorHAnsi"/>
-          <w:sz w:val="28"/>
-          <w:szCs w:val="28"/>
-        </w:rPr>
-      </w:pPr>
+        <w:t xml:space="preserve">epileptikere møter når de er på nett. // mer Om utvidelsen </w:t>
+      </w:r>
     </w:p>
     <w:p>
       <w:pPr>
@@ -736,15 +487,7 @@
           <w:sz w:val="28"/>
           <w:szCs w:val="28"/>
         </w:rPr>
-        <w:t>.</w:t>
-      </w:r>
-      <w:r>
-        <w:rPr>
-          <w:rFonts w:cstheme="minorHAnsi"/>
-          <w:sz w:val="28"/>
-          <w:szCs w:val="28"/>
-        </w:rPr>
-        <w:t xml:space="preserve"> </w:t>
+        <w:t xml:space="preserve">. </w:t>
       </w:r>
     </w:p>
     <w:p>
@@ -780,6 +523,8 @@
           <w:sz w:val="24"/>
         </w:rPr>
       </w:pPr>
+      <w:bookmarkStart w:id="0" w:name="_GoBack"/>
+      <w:bookmarkEnd w:id="0"/>
     </w:p>
     <w:sectPr>
       <w:pgSz w:w="11906" w:h="16838"/>

</xml_diff>